<commit_message>
Finished new, open and close functialities. Updated readme
</commit_message>
<xml_diff>
--- a/2/Readme.docx
+++ b/2/Readme.docx
@@ -5,11 +5,17 @@
     <w:p>
       <w:pPr>
         <w:rPr>
-          <w:lang w:val="sv-SE"/>
-        </w:rPr>
-      </w:pPr>
-      <w:r>
-        <w:rPr>
+          <w:b/>
+          <w:bCs/>
+          <w:u w:val="single"/>
+          <w:lang w:val="sv-SE"/>
+        </w:rPr>
+      </w:pPr>
+      <w:r>
+        <w:rPr>
+          <w:b/>
+          <w:bCs/>
+          <w:u w:val="single"/>
           <w:lang w:val="sv-SE"/>
         </w:rPr>
         <w:t>Dokumentation för Text Editor</w:t>
@@ -21,8 +27,568 @@
           <w:lang w:val="sv-SE"/>
         </w:rPr>
       </w:pPr>
-      <w:bookmarkStart w:id="0" w:name="_GoBack"/>
-      <w:bookmarkEnd w:id="0"/>
+      <w:r>
+        <w:rPr>
+          <w:lang w:val="sv-SE"/>
+        </w:rPr>
+        <w:t>Av Fabian Fröding</w:t>
+      </w:r>
+    </w:p>
+    <w:p>
+      <w:pPr>
+        <w:rPr>
+          <w:lang w:val="sv-SE"/>
+        </w:rPr>
+      </w:pPr>
+      <w:r>
+        <w:rPr>
+          <w:lang w:val="sv-SE"/>
+        </w:rPr>
+        <w:t xml:space="preserve">Version av uppgiften: </w:t>
+      </w:r>
+      <w:commentRangeStart w:id="0"/>
+      <w:r>
+        <w:rPr>
+          <w:lang w:val="sv-SE"/>
+        </w:rPr>
+        <w:t>1</w:t>
+      </w:r>
+      <w:commentRangeEnd w:id="0"/>
+      <w:r>
+        <w:rPr>
+          <w:rStyle w:val="CommentReference"/>
+        </w:rPr>
+        <w:commentReference w:id="0"/>
+      </w:r>
+    </w:p>
+    <w:p>
+      <w:pPr>
+        <w:rPr>
+          <w:lang w:val="sv-SE"/>
+        </w:rPr>
+      </w:pPr>
+      <w:r>
+        <w:rPr>
+          <w:lang w:val="sv-SE"/>
+        </w:rPr>
+        <w:t>Programmet startar med en ny fil som kan redigeras. Filer som redigerats har en * i slutet av filnamnet.</w:t>
+      </w:r>
+      <w:bookmarkStart w:id="1" w:name="_GoBack"/>
+      <w:bookmarkEnd w:id="1"/>
+    </w:p>
+    <w:p>
+      <w:pPr>
+        <w:rPr>
+          <w:lang w:val="sv-SE"/>
+        </w:rPr>
+      </w:pPr>
+      <w:r>
+        <w:rPr>
+          <w:lang w:val="sv-SE"/>
+        </w:rPr>
+        <w:t xml:space="preserve">Grundläggande funktionaliteter som t.ex. ”Exit”, ”Undo”, ”Redo” som inte kräver någon ytterligare logik förklaras </w:t>
+      </w:r>
+      <w:r>
+        <w:rPr>
+          <w:i/>
+          <w:iCs/>
+          <w:lang w:val="sv-SE"/>
+        </w:rPr>
+        <w:t>inte</w:t>
+      </w:r>
+      <w:r>
+        <w:rPr>
+          <w:lang w:val="sv-SE"/>
+        </w:rPr>
+        <w:t xml:space="preserve"> och antas förstås som de är.</w:t>
+      </w:r>
+    </w:p>
+    <w:p>
+      <w:pPr>
+        <w:rPr>
+          <w:lang w:val="sv-SE"/>
+        </w:rPr>
+      </w:pPr>
+      <w:r>
+        <w:rPr>
+          <w:lang w:val="sv-SE"/>
+        </w:rPr>
+        <w:t>Funktionaliteter:</w:t>
+      </w:r>
+    </w:p>
+    <w:p>
+      <w:pPr>
+        <w:pStyle w:val="ListParagraph"/>
+        <w:numPr>
+          <w:ilvl w:val="0"/>
+          <w:numId w:val="1"/>
+        </w:numPr>
+        <w:rPr>
+          <w:lang w:val="sv-SE"/>
+        </w:rPr>
+      </w:pPr>
+      <w:r>
+        <w:rPr>
+          <w:lang w:val="sv-SE"/>
+        </w:rPr>
+        <w:t>New</w:t>
+      </w:r>
+    </w:p>
+    <w:p>
+      <w:pPr>
+        <w:pStyle w:val="ListParagraph"/>
+        <w:numPr>
+          <w:ilvl w:val="1"/>
+          <w:numId w:val="1"/>
+        </w:numPr>
+        <w:rPr>
+          <w:lang w:val="sv-SE"/>
+        </w:rPr>
+      </w:pPr>
+      <w:r>
+        <w:rPr>
+          <w:lang w:val="sv-SE"/>
+        </w:rPr>
+        <w:t xml:space="preserve">Om användaren klickar ”New” när en fil som </w:t>
+      </w:r>
+      <w:r>
+        <w:rPr>
+          <w:i/>
+          <w:iCs/>
+          <w:lang w:val="sv-SE"/>
+        </w:rPr>
+        <w:t>inte</w:t>
+      </w:r>
+      <w:r>
+        <w:rPr>
+          <w:lang w:val="sv-SE"/>
+        </w:rPr>
+        <w:t xml:space="preserve"> har några redigeringar* är öppen så kommer den nya filen att skapas utan att fråga användaren om den vill spara ändringar (eftersom det inte finns några ändringar)</w:t>
+      </w:r>
+    </w:p>
+    <w:p>
+      <w:pPr>
+        <w:pStyle w:val="ListParagraph"/>
+        <w:numPr>
+          <w:ilvl w:val="1"/>
+          <w:numId w:val="1"/>
+        </w:numPr>
+        <w:rPr>
+          <w:lang w:val="sv-SE"/>
+        </w:rPr>
+      </w:pPr>
+      <w:r>
+        <w:rPr>
+          <w:lang w:val="sv-SE"/>
+        </w:rPr>
+        <w:t xml:space="preserve">Om användaren klickar ”New” när en redigerad* fil är öppen frågas användaren om den vill spara </w:t>
+      </w:r>
+      <w:r>
+        <w:rPr>
+          <w:lang w:val="sv-SE"/>
+        </w:rPr>
+        <w:t>filen</w:t>
+      </w:r>
+      <w:r>
+        <w:rPr>
+          <w:lang w:val="sv-SE"/>
+        </w:rPr>
+        <w:t xml:space="preserve"> med valen [”Yes”, ”No”, ”Cancel”]</w:t>
+      </w:r>
+      <w:r>
+        <w:rPr>
+          <w:lang w:val="sv-SE"/>
+        </w:rPr>
+        <w:t xml:space="preserve"> </w:t>
+      </w:r>
+      <w:r>
+        <w:rPr>
+          <w:lang w:val="sv-SE"/>
+        </w:rPr>
+        <w:t>varav följande händer:</w:t>
+      </w:r>
+    </w:p>
+    <w:p>
+      <w:pPr>
+        <w:pStyle w:val="ListParagraph"/>
+        <w:numPr>
+          <w:ilvl w:val="2"/>
+          <w:numId w:val="1"/>
+        </w:numPr>
+        <w:rPr>
+          <w:lang w:val="sv-SE"/>
+        </w:rPr>
+      </w:pPr>
+      <w:r>
+        <w:rPr>
+          <w:lang w:val="sv-SE"/>
+        </w:rPr>
+        <w:t>”Yes” – Användaren tillåts spara filen, därfeter stängs den och en ny blank fil skapas.</w:t>
+      </w:r>
+    </w:p>
+    <w:p>
+      <w:pPr>
+        <w:pStyle w:val="ListParagraph"/>
+        <w:numPr>
+          <w:ilvl w:val="2"/>
+          <w:numId w:val="1"/>
+        </w:numPr>
+        <w:rPr>
+          <w:lang w:val="sv-SE"/>
+        </w:rPr>
+      </w:pPr>
+      <w:r>
+        <w:rPr>
+          <w:lang w:val="sv-SE"/>
+        </w:rPr>
+        <w:t>”No” – filen stängs utan att spara ändingar och en ny blank fil skapas.</w:t>
+      </w:r>
+    </w:p>
+    <w:p>
+      <w:pPr>
+        <w:pStyle w:val="ListParagraph"/>
+        <w:numPr>
+          <w:ilvl w:val="2"/>
+          <w:numId w:val="1"/>
+        </w:numPr>
+        <w:rPr>
+          <w:lang w:val="sv-SE"/>
+        </w:rPr>
+      </w:pPr>
+      <w:r>
+        <w:rPr>
+          <w:lang w:val="sv-SE"/>
+        </w:rPr>
+        <w:t xml:space="preserve">”Cancel” – </w:t>
+      </w:r>
+      <w:r>
+        <w:rPr>
+          <w:lang w:val="sv-SE"/>
+        </w:rPr>
+        <w:t>D</w:t>
+      </w:r>
+      <w:r>
+        <w:rPr>
+          <w:lang w:val="sv-SE"/>
+        </w:rPr>
+        <w:t>ialogrutan stängs och använden återvänder till filen som redigeras.</w:t>
+      </w:r>
+    </w:p>
+    <w:p>
+      <w:pPr>
+        <w:pStyle w:val="ListParagraph"/>
+        <w:numPr>
+          <w:ilvl w:val="0"/>
+          <w:numId w:val="1"/>
+        </w:numPr>
+        <w:rPr>
+          <w:lang w:val="sv-SE"/>
+        </w:rPr>
+      </w:pPr>
+      <w:r>
+        <w:rPr>
+          <w:lang w:val="sv-SE"/>
+        </w:rPr>
+        <w:t>Open</w:t>
+      </w:r>
+    </w:p>
+    <w:p>
+      <w:pPr>
+        <w:pStyle w:val="ListParagraph"/>
+        <w:numPr>
+          <w:ilvl w:val="1"/>
+          <w:numId w:val="1"/>
+        </w:numPr>
+        <w:rPr>
+          <w:lang w:val="sv-SE"/>
+        </w:rPr>
+      </w:pPr>
+      <w:r>
+        <w:rPr>
+          <w:lang w:val="sv-SE"/>
+        </w:rPr>
+        <w:t xml:space="preserve">Om användaren klickar ”Open” när en fil som </w:t>
+      </w:r>
+      <w:r>
+        <w:rPr>
+          <w:i/>
+          <w:iCs/>
+          <w:lang w:val="sv-SE"/>
+        </w:rPr>
+        <w:t>inte</w:t>
+      </w:r>
+      <w:r>
+        <w:rPr>
+          <w:lang w:val="sv-SE"/>
+        </w:rPr>
+        <w:t xml:space="preserve"> har några redigeringar* är öppen så tillåts användaren direkt öppna en ny fil och den gammla filen stängs.</w:t>
+      </w:r>
+    </w:p>
+    <w:p>
+      <w:pPr>
+        <w:pStyle w:val="ListParagraph"/>
+        <w:numPr>
+          <w:ilvl w:val="1"/>
+          <w:numId w:val="1"/>
+        </w:numPr>
+        <w:rPr>
+          <w:lang w:val="sv-SE"/>
+        </w:rPr>
+      </w:pPr>
+      <w:r>
+        <w:rPr>
+          <w:lang w:val="sv-SE"/>
+        </w:rPr>
+        <w:t>Om användaren klickar ”Open” när en redigerad* fil är öppen so frågas användaren om den vill spara filen med valen [”Yes”, ”No”, ”Cancel”] varav följande händer:</w:t>
+      </w:r>
+    </w:p>
+    <w:p>
+      <w:pPr>
+        <w:pStyle w:val="ListParagraph"/>
+        <w:numPr>
+          <w:ilvl w:val="2"/>
+          <w:numId w:val="1"/>
+        </w:numPr>
+        <w:rPr>
+          <w:lang w:val="sv-SE"/>
+        </w:rPr>
+      </w:pPr>
+      <w:r>
+        <w:rPr>
+          <w:lang w:val="sv-SE"/>
+        </w:rPr>
+        <w:t>”Yes” – Användaren tillåts spara filen, därefter tillåts användaren välja och öppna en ny fil.</w:t>
+      </w:r>
+    </w:p>
+    <w:p>
+      <w:pPr>
+        <w:pStyle w:val="ListParagraph"/>
+        <w:numPr>
+          <w:ilvl w:val="2"/>
+          <w:numId w:val="1"/>
+        </w:numPr>
+        <w:rPr>
+          <w:lang w:val="sv-SE"/>
+        </w:rPr>
+      </w:pPr>
+      <w:r>
+        <w:rPr>
+          <w:lang w:val="sv-SE"/>
+        </w:rPr>
+        <w:t>”No” – Användaren tillåts direkt att välja och öppna en fil, och den gammla filen stängs utan att sparas.</w:t>
+      </w:r>
+    </w:p>
+    <w:p>
+      <w:pPr>
+        <w:pStyle w:val="ListParagraph"/>
+        <w:numPr>
+          <w:ilvl w:val="2"/>
+          <w:numId w:val="1"/>
+        </w:numPr>
+        <w:rPr>
+          <w:lang w:val="sv-SE"/>
+        </w:rPr>
+      </w:pPr>
+      <w:r>
+        <w:rPr>
+          <w:lang w:val="sv-SE"/>
+        </w:rPr>
+        <w:t>”Cancel” – Dialogrutan stängs och användaren återvänds till filen som redigeras.</w:t>
+      </w:r>
+    </w:p>
+    <w:p>
+      <w:pPr>
+        <w:pStyle w:val="ListParagraph"/>
+        <w:numPr>
+          <w:ilvl w:val="0"/>
+          <w:numId w:val="1"/>
+        </w:numPr>
+        <w:rPr>
+          <w:lang w:val="sv-SE"/>
+        </w:rPr>
+      </w:pPr>
+      <w:r>
+        <w:rPr>
+          <w:lang w:val="sv-SE"/>
+        </w:rPr>
+        <w:t>Save</w:t>
+      </w:r>
+    </w:p>
+    <w:p>
+      <w:pPr>
+        <w:pStyle w:val="ListParagraph"/>
+        <w:numPr>
+          <w:ilvl w:val="0"/>
+          <w:numId w:val="1"/>
+        </w:numPr>
+        <w:rPr>
+          <w:lang w:val="sv-SE"/>
+        </w:rPr>
+      </w:pPr>
+      <w:r>
+        <w:rPr>
+          <w:lang w:val="sv-SE"/>
+        </w:rPr>
+        <w:t>Save As</w:t>
+      </w:r>
+    </w:p>
+    <w:p>
+      <w:pPr>
+        <w:pStyle w:val="ListParagraph"/>
+        <w:numPr>
+          <w:ilvl w:val="1"/>
+          <w:numId w:val="1"/>
+        </w:numPr>
+        <w:rPr>
+          <w:lang w:val="sv-SE"/>
+        </w:rPr>
+      </w:pPr>
+      <w:r>
+        <w:rPr>
+          <w:lang w:val="sv-SE"/>
+        </w:rPr>
+        <w:t>En dialogruta öppnas och användaren tillåts spara filen som en ny eller redan existerande fil (den existerande filen kommer då att bli ”overwritten”).</w:t>
+      </w:r>
+    </w:p>
+    <w:p>
+      <w:pPr>
+        <w:pStyle w:val="ListParagraph"/>
+        <w:numPr>
+          <w:ilvl w:val="0"/>
+          <w:numId w:val="1"/>
+        </w:numPr>
+        <w:rPr>
+          <w:lang w:val="sv-SE"/>
+        </w:rPr>
+      </w:pPr>
+      <w:r>
+        <w:rPr>
+          <w:lang w:val="sv-SE"/>
+        </w:rPr>
+        <w:t>Close</w:t>
+      </w:r>
+    </w:p>
+    <w:p>
+      <w:pPr>
+        <w:pStyle w:val="ListParagraph"/>
+        <w:numPr>
+          <w:ilvl w:val="1"/>
+          <w:numId w:val="1"/>
+        </w:numPr>
+        <w:rPr>
+          <w:lang w:val="sv-SE"/>
+        </w:rPr>
+      </w:pPr>
+      <w:r>
+        <w:rPr>
+          <w:lang w:val="sv-SE"/>
+        </w:rPr>
+        <w:t xml:space="preserve">Om användaren klickar ”Close” när en fil som </w:t>
+      </w:r>
+      <w:r>
+        <w:rPr>
+          <w:i/>
+          <w:iCs/>
+          <w:lang w:val="sv-SE"/>
+        </w:rPr>
+        <w:t>inte</w:t>
+      </w:r>
+      <w:r>
+        <w:rPr>
+          <w:lang w:val="sv-SE"/>
+        </w:rPr>
+        <w:t xml:space="preserve"> har några redigeringar* är öppen så stängs filen omedelbart och en ny blank fil skapas.</w:t>
+      </w:r>
+    </w:p>
+    <w:p>
+      <w:pPr>
+        <w:pStyle w:val="ListParagraph"/>
+        <w:numPr>
+          <w:ilvl w:val="1"/>
+          <w:numId w:val="1"/>
+        </w:numPr>
+        <w:rPr>
+          <w:lang w:val="sv-SE"/>
+        </w:rPr>
+      </w:pPr>
+      <w:r>
+        <w:rPr>
+          <w:lang w:val="sv-SE"/>
+        </w:rPr>
+        <w:t>Om användaren klickar ”Close” när en redigerad* fil är öppen frågas användaren om den vill spara filen med valen [”Yes”, ”No”, ”Cancel”] vara följande händer:</w:t>
+      </w:r>
+    </w:p>
+    <w:p>
+      <w:pPr>
+        <w:pStyle w:val="ListParagraph"/>
+        <w:numPr>
+          <w:ilvl w:val="2"/>
+          <w:numId w:val="1"/>
+        </w:numPr>
+        <w:rPr>
+          <w:lang w:val="sv-SE"/>
+        </w:rPr>
+      </w:pPr>
+      <w:r>
+        <w:rPr>
+          <w:lang w:val="sv-SE"/>
+        </w:rPr>
+        <w:t>”Yes” – Användaren tillåts spara filen, därefter stängs filen och en ny blank fil skapas (vilket är detsamma som att ingen fil är öppen).</w:t>
+      </w:r>
+    </w:p>
+    <w:p>
+      <w:pPr>
+        <w:pStyle w:val="ListParagraph"/>
+        <w:numPr>
+          <w:ilvl w:val="2"/>
+          <w:numId w:val="1"/>
+        </w:numPr>
+        <w:rPr>
+          <w:lang w:val="sv-SE"/>
+        </w:rPr>
+      </w:pPr>
+      <w:r>
+        <w:rPr>
+          <w:lang w:val="sv-SE"/>
+        </w:rPr>
+        <w:t>”No” – Den redigerade filen stängs omdelebart och en ny blank fil skapas.</w:t>
+      </w:r>
+    </w:p>
+    <w:p>
+      <w:pPr>
+        <w:pStyle w:val="ListParagraph"/>
+        <w:numPr>
+          <w:ilvl w:val="2"/>
+          <w:numId w:val="1"/>
+        </w:numPr>
+        <w:rPr>
+          <w:lang w:val="sv-SE"/>
+        </w:rPr>
+      </w:pPr>
+      <w:r>
+        <w:rPr>
+          <w:lang w:val="sv-SE"/>
+        </w:rPr>
+        <w:t xml:space="preserve">”Cancel” – </w:t>
+      </w:r>
+      <w:r>
+        <w:rPr>
+          <w:lang w:val="sv-SE"/>
+        </w:rPr>
+        <w:t>Dialogrutan stängs och a</w:t>
+      </w:r>
+      <w:r>
+        <w:rPr>
+          <w:lang w:val="sv-SE"/>
+        </w:rPr>
+        <w:t xml:space="preserve">nvändaren återvänds till </w:t>
+      </w:r>
+      <w:r>
+        <w:rPr>
+          <w:lang w:val="sv-SE"/>
+        </w:rPr>
+        <w:t>filen som redigeras.</w:t>
+      </w:r>
     </w:p>
     <w:sectPr>
       <w:pgSz w:w="11906" w:h="16838"/>
@@ -32,6 +598,174 @@
     </w:sectPr>
   </w:body>
 </w:document>
+</file>
+
+<file path=word/comments.xml><?xml version="1.0" encoding="utf-8"?>
+<w:comments xmlns:wpc="http://schemas.microsoft.com/office/word/2010/wordprocessingCanvas" xmlns:cx="http://schemas.microsoft.com/office/drawing/2014/chartex" xmlns:cx1="http://schemas.microsoft.com/office/drawing/2015/9/8/chartex" xmlns:cx2="http://schemas.microsoft.com/office/drawing/2015/10/21/chartex" xmlns:cx3="http://schemas.microsoft.com/office/drawing/2016/5/9/chartex" xmlns:cx4="http://schemas.microsoft.com/office/drawing/2016/5/10/chartex" xmlns:cx5="http://schemas.microsoft.com/office/drawing/2016/5/11/chartex" xmlns:cx6="http://schemas.microsoft.com/office/drawing/2016/5/12/chartex" xmlns:cx7="http://schemas.microsoft.com/office/drawing/2016/5/13/chartex" xmlns:cx8="http://schemas.microsoft.com/office/drawing/2016/5/14/chartex" xmlns:mc="http://schemas.openxmlformats.org/markup-compatibility/2006" xmlns:aink="http://schemas.microsoft.com/office/drawing/2016/ink" xmlns:am3d="http://schemas.microsoft.com/office/drawing/2017/model3d" xmlns:o="urn:schemas-microsoft-com:office:office" xmlns:r="http://schemas.openxmlformats.org/officeDocument/2006/relationships" xmlns:m="http://schemas.openxmlformats.org/officeDocument/2006/math" xmlns:v="urn:schemas-microsoft-com:vml" xmlns:wp14="http://schemas.microsoft.com/office/word/2010/wordprocessingDrawing" xmlns:wp="http://schemas.openxmlformats.org/drawingml/2006/wordprocessingDrawing" xmlns:w10="urn:schemas-microsoft-com:office:word" xmlns:w="http://schemas.openxmlformats.org/wordprocessingml/2006/main" xmlns:w14="http://schemas.microsoft.com/office/word/2010/wordml" xmlns:w15="http://schemas.microsoft.com/office/word/2012/wordml" xmlns:w16cid="http://schemas.microsoft.com/office/word/2016/wordml/cid" xmlns:w16se="http://schemas.microsoft.com/office/word/2015/wordml/symex" xmlns:wpg="http://schemas.microsoft.com/office/word/2010/wordprocessingGroup" xmlns:wpi="http://schemas.microsoft.com/office/word/2010/wordprocessingInk" xmlns:wne="http://schemas.microsoft.com/office/word/2006/wordml" xmlns:wps="http://schemas.microsoft.com/office/word/2010/wordprocessingShape" mc:Ignorable="w14 w15 w16se w16cid wp14">
+  <w:comment w:id="0" w:author="Fabian Fröding" w:date="2020-02-24T17:27:00Z" w:initials="FF">
+    <w:p>
+      <w:pPr>
+        <w:pStyle w:val="CommentText"/>
+        <w:rPr>
+          <w:lang w:val="en-US"/>
+        </w:rPr>
+      </w:pPr>
+      <w:r>
+        <w:rPr>
+          <w:rStyle w:val="CommentReference"/>
+        </w:rPr>
+        <w:annotationRef/>
+      </w:r>
+      <w:r>
+        <w:rPr>
+          <w:lang w:val="en-US"/>
+        </w:rPr>
+        <w:t>ÄNDRA</w:t>
+      </w:r>
+    </w:p>
+  </w:comment>
+</w:comments>
+</file>
+
+<file path=word/commentsExtended.xml><?xml version="1.0" encoding="utf-8"?>
+<w15:commentsEx xmlns:wpc="http://schemas.microsoft.com/office/word/2010/wordprocessingCanvas" xmlns:cx="http://schemas.microsoft.com/office/drawing/2014/chartex" xmlns:cx1="http://schemas.microsoft.com/office/drawing/2015/9/8/chartex" xmlns:cx2="http://schemas.microsoft.com/office/drawing/2015/10/21/chartex" xmlns:cx3="http://schemas.microsoft.com/office/drawing/2016/5/9/chartex" xmlns:cx4="http://schemas.microsoft.com/office/drawing/2016/5/10/chartex" xmlns:cx5="http://schemas.microsoft.com/office/drawing/2016/5/11/chartex" xmlns:cx6="http://schemas.microsoft.com/office/drawing/2016/5/12/chartex" xmlns:cx7="http://schemas.microsoft.com/office/drawing/2016/5/13/chartex" xmlns:cx8="http://schemas.microsoft.com/office/drawing/2016/5/14/chartex" xmlns:mc="http://schemas.openxmlformats.org/markup-compatibility/2006" xmlns:aink="http://schemas.microsoft.com/office/drawing/2016/ink" xmlns:am3d="http://schemas.microsoft.com/office/drawing/2017/model3d" xmlns:o="urn:schemas-microsoft-com:office:office" xmlns:r="http://schemas.openxmlformats.org/officeDocument/2006/relationships" xmlns:m="http://schemas.openxmlformats.org/officeDocument/2006/math" xmlns:v="urn:schemas-microsoft-com:vml" xmlns:wp14="http://schemas.microsoft.com/office/word/2010/wordprocessingDrawing" xmlns:wp="http://schemas.openxmlformats.org/drawingml/2006/wordprocessingDrawing" xmlns:w10="urn:schemas-microsoft-com:office:word" xmlns:w="http://schemas.openxmlformats.org/wordprocessingml/2006/main" xmlns:w14="http://schemas.microsoft.com/office/word/2010/wordml" xmlns:w15="http://schemas.microsoft.com/office/word/2012/wordml" xmlns:w16cid="http://schemas.microsoft.com/office/word/2016/wordml/cid" xmlns:w16se="http://schemas.microsoft.com/office/word/2015/wordml/symex" xmlns:wpg="http://schemas.microsoft.com/office/word/2010/wordprocessingGroup" xmlns:wpi="http://schemas.microsoft.com/office/word/2010/wordprocessingInk" xmlns:wne="http://schemas.microsoft.com/office/word/2006/wordml" xmlns:wps="http://schemas.microsoft.com/office/word/2010/wordprocessingShape" mc:Ignorable="w14 w15 w16se w16cid wp14">
+  <w15:commentEx w15:paraId="2BEEB838" w15:done="0"/>
+</w15:commentsEx>
+</file>
+
+<file path=word/commentsIds.xml><?xml version="1.0" encoding="utf-8"?>
+<w16cid:commentsIds xmlns:wpc="http://schemas.microsoft.com/office/word/2010/wordprocessingCanvas" xmlns:cx="http://schemas.microsoft.com/office/drawing/2014/chartex" xmlns:cx1="http://schemas.microsoft.com/office/drawing/2015/9/8/chartex" xmlns:cx2="http://schemas.microsoft.com/office/drawing/2015/10/21/chartex" xmlns:cx3="http://schemas.microsoft.com/office/drawing/2016/5/9/chartex" xmlns:cx4="http://schemas.microsoft.com/office/drawing/2016/5/10/chartex" xmlns:cx5="http://schemas.microsoft.com/office/drawing/2016/5/11/chartex" xmlns:cx6="http://schemas.microsoft.com/office/drawing/2016/5/12/chartex" xmlns:cx7="http://schemas.microsoft.com/office/drawing/2016/5/13/chartex" xmlns:cx8="http://schemas.microsoft.com/office/drawing/2016/5/14/chartex" xmlns:mc="http://schemas.openxmlformats.org/markup-compatibility/2006" xmlns:aink="http://schemas.microsoft.com/office/drawing/2016/ink" xmlns:am3d="http://schemas.microsoft.com/office/drawing/2017/model3d" xmlns:o="urn:schemas-microsoft-com:office:office" xmlns:r="http://schemas.openxmlformats.org/officeDocument/2006/relationships" xmlns:m="http://schemas.openxmlformats.org/officeDocument/2006/math" xmlns:v="urn:schemas-microsoft-com:vml" xmlns:wp14="http://schemas.microsoft.com/office/word/2010/wordprocessingDrawing" xmlns:wp="http://schemas.openxmlformats.org/drawingml/2006/wordprocessingDrawing" xmlns:w10="urn:schemas-microsoft-com:office:word" xmlns:w="http://schemas.openxmlformats.org/wordprocessingml/2006/main" xmlns:w14="http://schemas.microsoft.com/office/word/2010/wordml" xmlns:w15="http://schemas.microsoft.com/office/word/2012/wordml" xmlns:w16cid="http://schemas.microsoft.com/office/word/2016/wordml/cid" xmlns:w16se="http://schemas.microsoft.com/office/word/2015/wordml/symex" xmlns:wpg="http://schemas.microsoft.com/office/word/2010/wordprocessingGroup" xmlns:wpi="http://schemas.microsoft.com/office/word/2010/wordprocessingInk" xmlns:wne="http://schemas.microsoft.com/office/word/2006/wordml" xmlns:wps="http://schemas.microsoft.com/office/word/2010/wordprocessingShape" mc:Ignorable="w14 w15 w16se w16cid wp14">
+  <w16cid:commentId w16cid:paraId="2BEEB838" w16cid:durableId="21FE8618"/>
+</w16cid:commentsIds>
+</file>
+
+<file path=word/numbering.xml><?xml version="1.0" encoding="utf-8"?>
+<w:numbering xmlns:wpc="http://schemas.microsoft.com/office/word/2010/wordprocessingCanvas" xmlns:cx="http://schemas.microsoft.com/office/drawing/2014/chartex" xmlns:cx1="http://schemas.microsoft.com/office/drawing/2015/9/8/chartex" xmlns:cx2="http://schemas.microsoft.com/office/drawing/2015/10/21/chartex" xmlns:cx3="http://schemas.microsoft.com/office/drawing/2016/5/9/chartex" xmlns:cx4="http://schemas.microsoft.com/office/drawing/2016/5/10/chartex" xmlns:cx5="http://schemas.microsoft.com/office/drawing/2016/5/11/chartex" xmlns:cx6="http://schemas.microsoft.com/office/drawing/2016/5/12/chartex" xmlns:cx7="http://schemas.microsoft.com/office/drawing/2016/5/13/chartex" xmlns:cx8="http://schemas.microsoft.com/office/drawing/2016/5/14/chartex" xmlns:mc="http://schemas.openxmlformats.org/markup-compatibility/2006" xmlns:aink="http://schemas.microsoft.com/office/drawing/2016/ink" xmlns:am3d="http://schemas.microsoft.com/office/drawing/2017/model3d" xmlns:o="urn:schemas-microsoft-com:office:office" xmlns:r="http://schemas.openxmlformats.org/officeDocument/2006/relationships" xmlns:m="http://schemas.openxmlformats.org/officeDocument/2006/math" xmlns:v="urn:schemas-microsoft-com:vml" xmlns:wp14="http://schemas.microsoft.com/office/word/2010/wordprocessingDrawing" xmlns:wp="http://schemas.openxmlformats.org/drawingml/2006/wordprocessingDrawing" xmlns:w10="urn:schemas-microsoft-com:office:word" xmlns:w="http://schemas.openxmlformats.org/wordprocessingml/2006/main" xmlns:w14="http://schemas.microsoft.com/office/word/2010/wordml" xmlns:w15="http://schemas.microsoft.com/office/word/2012/wordml" xmlns:w16cid="http://schemas.microsoft.com/office/word/2016/wordml/cid" xmlns:w16se="http://schemas.microsoft.com/office/word/2015/wordml/symex" xmlns:wpg="http://schemas.microsoft.com/office/word/2010/wordprocessingGroup" xmlns:wpi="http://schemas.microsoft.com/office/word/2010/wordprocessingInk" xmlns:wne="http://schemas.microsoft.com/office/word/2006/wordml" xmlns:wps="http://schemas.microsoft.com/office/word/2010/wordprocessingShape" mc:Ignorable="w14 w15 w16se w16cid wp14">
+  <w:abstractNum w:abstractNumId="0" w15:restartNumberingAfterBreak="0">
+    <w:nsid w:val="07493A6E"/>
+    <w:multiLevelType w:val="hybridMultilevel"/>
+    <w:tmpl w:val="820A3E08"/>
+    <w:lvl w:ilvl="0" w:tplc="0C000001">
+      <w:start w:val="1"/>
+      <w:numFmt w:val="bullet"/>
+      <w:lvlText w:val=""/>
+      <w:lvlJc w:val="left"/>
+      <w:pPr>
+        <w:ind w:left="720" w:hanging="360"/>
+      </w:pPr>
+      <w:rPr>
+        <w:rFonts w:ascii="Symbol" w:hAnsi="Symbol" w:hint="default"/>
+      </w:rPr>
+    </w:lvl>
+    <w:lvl w:ilvl="1" w:tplc="0C000003">
+      <w:start w:val="1"/>
+      <w:numFmt w:val="bullet"/>
+      <w:lvlText w:val="o"/>
+      <w:lvlJc w:val="left"/>
+      <w:pPr>
+        <w:ind w:left="1440" w:hanging="360"/>
+      </w:pPr>
+      <w:rPr>
+        <w:rFonts w:ascii="Courier New" w:hAnsi="Courier New" w:cs="Courier New" w:hint="default"/>
+      </w:rPr>
+    </w:lvl>
+    <w:lvl w:ilvl="2" w:tplc="0C000005">
+      <w:start w:val="1"/>
+      <w:numFmt w:val="bullet"/>
+      <w:lvlText w:val=""/>
+      <w:lvlJc w:val="left"/>
+      <w:pPr>
+        <w:ind w:left="2160" w:hanging="360"/>
+      </w:pPr>
+      <w:rPr>
+        <w:rFonts w:ascii="Wingdings" w:hAnsi="Wingdings" w:hint="default"/>
+      </w:rPr>
+    </w:lvl>
+    <w:lvl w:ilvl="3" w:tplc="0C000001" w:tentative="1">
+      <w:start w:val="1"/>
+      <w:numFmt w:val="bullet"/>
+      <w:lvlText w:val=""/>
+      <w:lvlJc w:val="left"/>
+      <w:pPr>
+        <w:ind w:left="2880" w:hanging="360"/>
+      </w:pPr>
+      <w:rPr>
+        <w:rFonts w:ascii="Symbol" w:hAnsi="Symbol" w:hint="default"/>
+      </w:rPr>
+    </w:lvl>
+    <w:lvl w:ilvl="4" w:tplc="0C000003" w:tentative="1">
+      <w:start w:val="1"/>
+      <w:numFmt w:val="bullet"/>
+      <w:lvlText w:val="o"/>
+      <w:lvlJc w:val="left"/>
+      <w:pPr>
+        <w:ind w:left="3600" w:hanging="360"/>
+      </w:pPr>
+      <w:rPr>
+        <w:rFonts w:ascii="Courier New" w:hAnsi="Courier New" w:cs="Courier New" w:hint="default"/>
+      </w:rPr>
+    </w:lvl>
+    <w:lvl w:ilvl="5" w:tplc="0C000005" w:tentative="1">
+      <w:start w:val="1"/>
+      <w:numFmt w:val="bullet"/>
+      <w:lvlText w:val=""/>
+      <w:lvlJc w:val="left"/>
+      <w:pPr>
+        <w:ind w:left="4320" w:hanging="360"/>
+      </w:pPr>
+      <w:rPr>
+        <w:rFonts w:ascii="Wingdings" w:hAnsi="Wingdings" w:hint="default"/>
+      </w:rPr>
+    </w:lvl>
+    <w:lvl w:ilvl="6" w:tplc="0C000001" w:tentative="1">
+      <w:start w:val="1"/>
+      <w:numFmt w:val="bullet"/>
+      <w:lvlText w:val=""/>
+      <w:lvlJc w:val="left"/>
+      <w:pPr>
+        <w:ind w:left="5040" w:hanging="360"/>
+      </w:pPr>
+      <w:rPr>
+        <w:rFonts w:ascii="Symbol" w:hAnsi="Symbol" w:hint="default"/>
+      </w:rPr>
+    </w:lvl>
+    <w:lvl w:ilvl="7" w:tplc="0C000003" w:tentative="1">
+      <w:start w:val="1"/>
+      <w:numFmt w:val="bullet"/>
+      <w:lvlText w:val="o"/>
+      <w:lvlJc w:val="left"/>
+      <w:pPr>
+        <w:ind w:left="5760" w:hanging="360"/>
+      </w:pPr>
+      <w:rPr>
+        <w:rFonts w:ascii="Courier New" w:hAnsi="Courier New" w:cs="Courier New" w:hint="default"/>
+      </w:rPr>
+    </w:lvl>
+    <w:lvl w:ilvl="8" w:tplc="0C000005" w:tentative="1">
+      <w:start w:val="1"/>
+      <w:numFmt w:val="bullet"/>
+      <w:lvlText w:val=""/>
+      <w:lvlJc w:val="left"/>
+      <w:pPr>
+        <w:ind w:left="6480" w:hanging="360"/>
+      </w:pPr>
+      <w:rPr>
+        <w:rFonts w:ascii="Wingdings" w:hAnsi="Wingdings" w:hint="default"/>
+      </w:rPr>
+    </w:lvl>
+  </w:abstractNum>
+  <w:num w:numId="1">
+    <w:abstractNumId w:val="0"/>
+  </w:num>
+</w:numbering>
+</file>
+
+<file path=word/people.xml><?xml version="1.0" encoding="utf-8"?>
+<w15:people xmlns:wpc="http://schemas.microsoft.com/office/word/2010/wordprocessingCanvas" xmlns:cx="http://schemas.microsoft.com/office/drawing/2014/chartex" xmlns:cx1="http://schemas.microsoft.com/office/drawing/2015/9/8/chartex" xmlns:cx2="http://schemas.microsoft.com/office/drawing/2015/10/21/chartex" xmlns:cx3="http://schemas.microsoft.com/office/drawing/2016/5/9/chartex" xmlns:cx4="http://schemas.microsoft.com/office/drawing/2016/5/10/chartex" xmlns:cx5="http://schemas.microsoft.com/office/drawing/2016/5/11/chartex" xmlns:cx6="http://schemas.microsoft.com/office/drawing/2016/5/12/chartex" xmlns:cx7="http://schemas.microsoft.com/office/drawing/2016/5/13/chartex" xmlns:cx8="http://schemas.microsoft.com/office/drawing/2016/5/14/chartex" xmlns:mc="http://schemas.openxmlformats.org/markup-compatibility/2006" xmlns:aink="http://schemas.microsoft.com/office/drawing/2016/ink" xmlns:am3d="http://schemas.microsoft.com/office/drawing/2017/model3d" xmlns:o="urn:schemas-microsoft-com:office:office" xmlns:r="http://schemas.openxmlformats.org/officeDocument/2006/relationships" xmlns:m="http://schemas.openxmlformats.org/officeDocument/2006/math" xmlns:v="urn:schemas-microsoft-com:vml" xmlns:wp14="http://schemas.microsoft.com/office/word/2010/wordprocessingDrawing" xmlns:wp="http://schemas.openxmlformats.org/drawingml/2006/wordprocessingDrawing" xmlns:w10="urn:schemas-microsoft-com:office:word" xmlns:w="http://schemas.openxmlformats.org/wordprocessingml/2006/main" xmlns:w14="http://schemas.microsoft.com/office/word/2010/wordml" xmlns:w15="http://schemas.microsoft.com/office/word/2012/wordml" xmlns:w16cid="http://schemas.microsoft.com/office/word/2016/wordml/cid" xmlns:w16se="http://schemas.microsoft.com/office/word/2015/wordml/symex" xmlns:wpg="http://schemas.microsoft.com/office/word/2010/wordprocessingGroup" xmlns:wpi="http://schemas.microsoft.com/office/word/2010/wordprocessingInk" xmlns:wne="http://schemas.microsoft.com/office/word/2006/wordml" xmlns:wps="http://schemas.microsoft.com/office/word/2010/wordprocessingShape" mc:Ignorable="w14 w15 w16se w16cid wp14">
+  <w15:person w15:author="Fabian Fröding">
+    <w15:presenceInfo w15:providerId="Windows Live" w15:userId="4ad94de5c931f02c"/>
+  </w15:person>
+</w15:people>
 </file>
 
 <file path=word/styles.xml><?xml version="1.0" encoding="utf-8"?>
@@ -157,6 +891,7 @@
     <w:lsdException w:name="HTML Sample" w:semiHidden="1" w:unhideWhenUsed="1"/>
     <w:lsdException w:name="HTML Typewriter" w:semiHidden="1" w:unhideWhenUsed="1"/>
     <w:lsdException w:name="HTML Variable" w:semiHidden="1" w:unhideWhenUsed="1"/>
+    <w:lsdException w:name="Normal Table" w:semiHidden="1" w:unhideWhenUsed="1"/>
     <w:lsdException w:name="annotation subject" w:semiHidden="1" w:unhideWhenUsed="1"/>
     <w:lsdException w:name="No List" w:semiHidden="1" w:unhideWhenUsed="1"/>
     <w:lsdException w:name="Outline List 1" w:semiHidden="1" w:unhideWhenUsed="1"/>
@@ -202,9 +937,11 @@
     <w:lsdException w:name="Table Subtle 1" w:semiHidden="1" w:unhideWhenUsed="1"/>
     <w:lsdException w:name="Table Subtle 2" w:semiHidden="1" w:unhideWhenUsed="1"/>
     <w:lsdException w:name="Table Web 1" w:semiHidden="1" w:unhideWhenUsed="1"/>
+    <w:lsdException w:name="Table Web 2" w:semiHidden="1" w:unhideWhenUsed="1"/>
     <w:lsdException w:name="Table Web 3" w:semiHidden="1" w:unhideWhenUsed="1"/>
     <w:lsdException w:name="Balloon Text" w:semiHidden="1" w:unhideWhenUsed="1"/>
     <w:lsdException w:name="Table Grid" w:uiPriority="39"/>
+    <w:lsdException w:name="Table Theme" w:semiHidden="1" w:unhideWhenUsed="1"/>
     <w:lsdException w:name="Placeholder Text" w:semiHidden="1"/>
     <w:lsdException w:name="No Spacing" w:uiPriority="1" w:qFormat="1"/>
     <w:lsdException w:name="Light Shading" w:uiPriority="60"/>
@@ -457,6 +1194,115 @@
     <w:uiPriority w:val="99"/>
     <w:semiHidden/>
     <w:unhideWhenUsed/>
+  </w:style>
+  <w:style w:type="paragraph" w:styleId="ListParagraph">
+    <w:name w:val="List Paragraph"/>
+    <w:basedOn w:val="Normal"/>
+    <w:uiPriority w:val="34"/>
+    <w:qFormat/>
+    <w:rsid w:val="006B0246"/>
+    <w:pPr>
+      <w:ind w:left="720"/>
+      <w:contextualSpacing/>
+    </w:pPr>
+  </w:style>
+  <w:style w:type="character" w:styleId="CommentReference">
+    <w:name w:val="annotation reference"/>
+    <w:basedOn w:val="DefaultParagraphFont"/>
+    <w:uiPriority w:val="99"/>
+    <w:semiHidden/>
+    <w:unhideWhenUsed/>
+    <w:rsid w:val="002B31EC"/>
+    <w:rPr>
+      <w:sz w:val="16"/>
+      <w:szCs w:val="16"/>
+    </w:rPr>
+  </w:style>
+  <w:style w:type="paragraph" w:styleId="CommentText">
+    <w:name w:val="annotation text"/>
+    <w:basedOn w:val="Normal"/>
+    <w:link w:val="CommentTextChar"/>
+    <w:uiPriority w:val="99"/>
+    <w:semiHidden/>
+    <w:unhideWhenUsed/>
+    <w:rsid w:val="002B31EC"/>
+    <w:pPr>
+      <w:spacing w:line="240" w:lineRule="auto"/>
+    </w:pPr>
+    <w:rPr>
+      <w:sz w:val="20"/>
+      <w:szCs w:val="20"/>
+    </w:rPr>
+  </w:style>
+  <w:style w:type="character" w:customStyle="1" w:styleId="CommentTextChar">
+    <w:name w:val="Comment Text Char"/>
+    <w:basedOn w:val="DefaultParagraphFont"/>
+    <w:link w:val="CommentText"/>
+    <w:uiPriority w:val="99"/>
+    <w:semiHidden/>
+    <w:rsid w:val="002B31EC"/>
+    <w:rPr>
+      <w:sz w:val="20"/>
+      <w:szCs w:val="20"/>
+    </w:rPr>
+  </w:style>
+  <w:style w:type="paragraph" w:styleId="CommentSubject">
+    <w:name w:val="annotation subject"/>
+    <w:basedOn w:val="CommentText"/>
+    <w:next w:val="CommentText"/>
+    <w:link w:val="CommentSubjectChar"/>
+    <w:uiPriority w:val="99"/>
+    <w:semiHidden/>
+    <w:unhideWhenUsed/>
+    <w:rsid w:val="002B31EC"/>
+    <w:rPr>
+      <w:b/>
+      <w:bCs/>
+    </w:rPr>
+  </w:style>
+  <w:style w:type="character" w:customStyle="1" w:styleId="CommentSubjectChar">
+    <w:name w:val="Comment Subject Char"/>
+    <w:basedOn w:val="CommentTextChar"/>
+    <w:link w:val="CommentSubject"/>
+    <w:uiPriority w:val="99"/>
+    <w:semiHidden/>
+    <w:rsid w:val="002B31EC"/>
+    <w:rPr>
+      <w:b/>
+      <w:bCs/>
+      <w:sz w:val="20"/>
+      <w:szCs w:val="20"/>
+    </w:rPr>
+  </w:style>
+  <w:style w:type="paragraph" w:styleId="BalloonText">
+    <w:name w:val="Balloon Text"/>
+    <w:basedOn w:val="Normal"/>
+    <w:link w:val="BalloonTextChar"/>
+    <w:uiPriority w:val="99"/>
+    <w:semiHidden/>
+    <w:unhideWhenUsed/>
+    <w:rsid w:val="002B31EC"/>
+    <w:pPr>
+      <w:spacing w:after="0" w:line="240" w:lineRule="auto"/>
+    </w:pPr>
+    <w:rPr>
+      <w:rFonts w:ascii="Segoe UI" w:hAnsi="Segoe UI" w:cs="Segoe UI"/>
+      <w:sz w:val="18"/>
+      <w:szCs w:val="18"/>
+    </w:rPr>
+  </w:style>
+  <w:style w:type="character" w:customStyle="1" w:styleId="BalloonTextChar">
+    <w:name w:val="Balloon Text Char"/>
+    <w:basedOn w:val="DefaultParagraphFont"/>
+    <w:link w:val="BalloonText"/>
+    <w:uiPriority w:val="99"/>
+    <w:semiHidden/>
+    <w:rsid w:val="002B31EC"/>
+    <w:rPr>
+      <w:rFonts w:ascii="Segoe UI" w:hAnsi="Segoe UI" w:cs="Segoe UI"/>
+      <w:sz w:val="18"/>
+      <w:szCs w:val="18"/>
+    </w:rPr>
   </w:style>
 </w:styles>
 </file>

</xml_diff>

<commit_message>
Text editor: added instant save. many functionalities messed up now. Worked on architecture
</commit_message>
<xml_diff>
--- a/2/Readme.docx
+++ b/2/Readme.docx
@@ -73,6 +73,52 @@
         </w:rPr>
         <w:t>Programmet startar med en ny fil som kan redigeras. Filer som redigerats har en * i slutet av filnamnet.</w:t>
       </w:r>
+    </w:p>
+    <w:p>
+      <w:pPr>
+        <w:rPr>
+          <w:lang w:val="sv-SE"/>
+        </w:rPr>
+      </w:pPr>
+      <w:r>
+        <w:rPr>
+          <w:lang w:val="sv-SE"/>
+        </w:rPr>
+        <w:t xml:space="preserve">Grundläggande funktionaliteter som t.ex. ”Exit”, ”Undo”, ”Redo” som inte kräver någon ytterligare logik förklaras </w:t>
+      </w:r>
+      <w:r>
+        <w:rPr>
+          <w:i/>
+          <w:iCs/>
+          <w:lang w:val="sv-SE"/>
+        </w:rPr>
+        <w:t>inte</w:t>
+      </w:r>
+      <w:r>
+        <w:rPr>
+          <w:lang w:val="sv-SE"/>
+        </w:rPr>
+        <w:t xml:space="preserve"> och antas förstås som de är.</w:t>
+      </w:r>
+    </w:p>
+    <w:p>
+      <w:pPr>
+        <w:rPr>
+          <w:lang w:val="sv-SE"/>
+        </w:rPr>
+      </w:pPr>
+      <w:r>
+        <w:rPr>
+          <w:lang w:val="sv-SE"/>
+        </w:rPr>
+        <w:t xml:space="preserve">Default saving location </w:t>
+      </w:r>
+      <w:r>
+        <w:rPr>
+          <w:lang w:val="sv-SE"/>
+        </w:rPr>
+        <w:t>är TextEditor/Bin/Debug.</w:t>
+      </w:r>
       <w:bookmarkStart w:id="1" w:name="_GoBack"/>
       <w:bookmarkEnd w:id="1"/>
     </w:p>
@@ -86,7 +132,43 @@
         <w:rPr>
           <w:lang w:val="sv-SE"/>
         </w:rPr>
-        <w:t xml:space="preserve">Grundläggande funktionaliteter som t.ex. ”Exit”, ”Undo”, ”Redo” som inte kräver någon ytterligare logik förklaras </w:t>
+        <w:t>Funktionaliteter:</w:t>
+      </w:r>
+    </w:p>
+    <w:p>
+      <w:pPr>
+        <w:pStyle w:val="ListParagraph"/>
+        <w:numPr>
+          <w:ilvl w:val="0"/>
+          <w:numId w:val="1"/>
+        </w:numPr>
+        <w:rPr>
+          <w:lang w:val="sv-SE"/>
+        </w:rPr>
+      </w:pPr>
+      <w:r>
+        <w:rPr>
+          <w:lang w:val="sv-SE"/>
+        </w:rPr>
+        <w:t>New</w:t>
+      </w:r>
+    </w:p>
+    <w:p>
+      <w:pPr>
+        <w:pStyle w:val="ListParagraph"/>
+        <w:numPr>
+          <w:ilvl w:val="1"/>
+          <w:numId w:val="1"/>
+        </w:numPr>
+        <w:rPr>
+          <w:lang w:val="sv-SE"/>
+        </w:rPr>
+      </w:pPr>
+      <w:r>
+        <w:rPr>
+          <w:lang w:val="sv-SE"/>
+        </w:rPr>
+        <w:t xml:space="preserve">Om användaren klickar ”New” när en fil som </w:t>
       </w:r>
       <w:r>
         <w:rPr>
@@ -100,20 +182,115 @@
         <w:rPr>
           <w:lang w:val="sv-SE"/>
         </w:rPr>
-        <w:t xml:space="preserve"> och antas förstås som de är.</w:t>
-      </w:r>
-    </w:p>
-    <w:p>
-      <w:pPr>
-        <w:rPr>
-          <w:lang w:val="sv-SE"/>
-        </w:rPr>
-      </w:pPr>
-      <w:r>
-        <w:rPr>
-          <w:lang w:val="sv-SE"/>
-        </w:rPr>
-        <w:t>Funktionaliteter:</w:t>
+        <w:t xml:space="preserve"> har några redigeringar* är öppen så kommer den nya filen att skapas utan att fråga användaren om den vill spara ändringar (eftersom det inte finns några ändringar)</w:t>
+      </w:r>
+    </w:p>
+    <w:p>
+      <w:pPr>
+        <w:pStyle w:val="ListParagraph"/>
+        <w:numPr>
+          <w:ilvl w:val="1"/>
+          <w:numId w:val="1"/>
+        </w:numPr>
+        <w:rPr>
+          <w:lang w:val="sv-SE"/>
+        </w:rPr>
+      </w:pPr>
+      <w:r>
+        <w:rPr>
+          <w:lang w:val="sv-SE"/>
+        </w:rPr>
+        <w:t xml:space="preserve">Om användaren klickar ”New” när en redigerad* fil är öppen frågas användaren om den vill spara </w:t>
+      </w:r>
+      <w:r>
+        <w:rPr>
+          <w:lang w:val="sv-SE"/>
+        </w:rPr>
+        <w:t>filen</w:t>
+      </w:r>
+      <w:r>
+        <w:rPr>
+          <w:lang w:val="sv-SE"/>
+        </w:rPr>
+        <w:t xml:space="preserve"> med valen [”Yes”, ”No”, ”Cancel”]</w:t>
+      </w:r>
+      <w:r>
+        <w:rPr>
+          <w:lang w:val="sv-SE"/>
+        </w:rPr>
+        <w:t xml:space="preserve"> </w:t>
+      </w:r>
+      <w:r>
+        <w:rPr>
+          <w:lang w:val="sv-SE"/>
+        </w:rPr>
+        <w:t>varav följande händer:</w:t>
+      </w:r>
+    </w:p>
+    <w:p>
+      <w:pPr>
+        <w:pStyle w:val="ListParagraph"/>
+        <w:numPr>
+          <w:ilvl w:val="2"/>
+          <w:numId w:val="1"/>
+        </w:numPr>
+        <w:rPr>
+          <w:lang w:val="sv-SE"/>
+        </w:rPr>
+      </w:pPr>
+      <w:r>
+        <w:rPr>
+          <w:lang w:val="sv-SE"/>
+        </w:rPr>
+        <w:t>”Yes” – Användaren tillåts spara filen, därfeter stängs den och en ny blank fil skapas.</w:t>
+      </w:r>
+    </w:p>
+    <w:p>
+      <w:pPr>
+        <w:pStyle w:val="ListParagraph"/>
+        <w:numPr>
+          <w:ilvl w:val="2"/>
+          <w:numId w:val="1"/>
+        </w:numPr>
+        <w:rPr>
+          <w:lang w:val="sv-SE"/>
+        </w:rPr>
+      </w:pPr>
+      <w:r>
+        <w:rPr>
+          <w:lang w:val="sv-SE"/>
+        </w:rPr>
+        <w:t>”No” – filen stängs utan att spara ändingar och en ny blank fil skapas.</w:t>
+      </w:r>
+    </w:p>
+    <w:p>
+      <w:pPr>
+        <w:pStyle w:val="ListParagraph"/>
+        <w:numPr>
+          <w:ilvl w:val="2"/>
+          <w:numId w:val="1"/>
+        </w:numPr>
+        <w:rPr>
+          <w:lang w:val="sv-SE"/>
+        </w:rPr>
+      </w:pPr>
+      <w:r>
+        <w:rPr>
+          <w:lang w:val="sv-SE"/>
+        </w:rPr>
+        <w:t xml:space="preserve">”Cancel” – </w:t>
+      </w:r>
+      <w:r>
+        <w:rPr>
+          <w:lang w:val="sv-SE"/>
+        </w:rPr>
+        <w:t>D</w:t>
+      </w:r>
+      <w:r>
+        <w:rPr>
+          <w:lang w:val="sv-SE"/>
+        </w:rPr>
+        <w:t>ialogrutan stängs och använden återvänder till filen som redigeras.</w:t>
       </w:r>
     </w:p>
     <w:p>
@@ -131,7 +308,7 @@
         <w:rPr>
           <w:lang w:val="sv-SE"/>
         </w:rPr>
-        <w:t>New</w:t>
+        <w:t>Open</w:t>
       </w:r>
     </w:p>
     <w:p>
@@ -149,7 +326,7 @@
         <w:rPr>
           <w:lang w:val="sv-SE"/>
         </w:rPr>
-        <w:t xml:space="preserve">Om användaren klickar ”New” när en fil som </w:t>
+        <w:t xml:space="preserve">Om användaren klickar ”Open” när en fil som </w:t>
       </w:r>
       <w:r>
         <w:rPr>
@@ -163,7 +340,7 @@
         <w:rPr>
           <w:lang w:val="sv-SE"/>
         </w:rPr>
-        <w:t xml:space="preserve"> har några redigeringar* är öppen så kommer den nya filen att skapas utan att fråga användaren om den vill spara ändringar (eftersom det inte finns några ändringar)</w:t>
+        <w:t xml:space="preserve"> har några redigeringar* är öppen så tillåts användaren direkt öppna en ny fil och den gammla filen stängs.</w:t>
       </w:r>
     </w:p>
     <w:p>
@@ -181,31 +358,7 @@
         <w:rPr>
           <w:lang w:val="sv-SE"/>
         </w:rPr>
-        <w:t xml:space="preserve">Om användaren klickar ”New” när en redigerad* fil är öppen frågas användaren om den vill spara </w:t>
-      </w:r>
-      <w:r>
-        <w:rPr>
-          <w:lang w:val="sv-SE"/>
-        </w:rPr>
-        <w:t>filen</w:t>
-      </w:r>
-      <w:r>
-        <w:rPr>
-          <w:lang w:val="sv-SE"/>
-        </w:rPr>
-        <w:t xml:space="preserve"> med valen [”Yes”, ”No”, ”Cancel”]</w:t>
-      </w:r>
-      <w:r>
-        <w:rPr>
-          <w:lang w:val="sv-SE"/>
-        </w:rPr>
-        <w:t xml:space="preserve"> </w:t>
-      </w:r>
-      <w:r>
-        <w:rPr>
-          <w:lang w:val="sv-SE"/>
-        </w:rPr>
-        <w:t>varav följande händer:</w:t>
+        <w:t>Om användaren klickar ”Open” när en redigerad* fil är öppen so frågas användaren om den vill spara filen med valen [”Yes”, ”No”, ”Cancel”] varav följande händer:</w:t>
       </w:r>
     </w:p>
     <w:p>
@@ -223,7 +376,7 @@
         <w:rPr>
           <w:lang w:val="sv-SE"/>
         </w:rPr>
-        <w:t>”Yes” – Användaren tillåts spara filen, därfeter stängs den och en ny blank fil skapas.</w:t>
+        <w:t>”Yes” – Användaren tillåts spara filen, därefter tillåts användaren välja och öppna en ny fil.</w:t>
       </w:r>
     </w:p>
     <w:p>
@@ -241,7 +394,7 @@
         <w:rPr>
           <w:lang w:val="sv-SE"/>
         </w:rPr>
-        <w:t>”No” – filen stängs utan att spara ändingar och en ny blank fil skapas.</w:t>
+        <w:t>”No” – Användaren tillåts direkt att välja och öppna en fil, och den gammla filen stängs utan att sparas.</w:t>
       </w:r>
     </w:p>
     <w:p>
@@ -259,19 +412,7 @@
         <w:rPr>
           <w:lang w:val="sv-SE"/>
         </w:rPr>
-        <w:t xml:space="preserve">”Cancel” – </w:t>
-      </w:r>
-      <w:r>
-        <w:rPr>
-          <w:lang w:val="sv-SE"/>
-        </w:rPr>
-        <w:t>D</w:t>
-      </w:r>
-      <w:r>
-        <w:rPr>
-          <w:lang w:val="sv-SE"/>
-        </w:rPr>
-        <w:t>ialogrutan stängs och använden återvänder till filen som redigeras.</w:t>
+        <w:t>”Cancel” – Dialogrutan stängs och användaren återvänds till filen som redigeras.</w:t>
       </w:r>
     </w:p>
     <w:p>
@@ -289,7 +430,25 @@
         <w:rPr>
           <w:lang w:val="sv-SE"/>
         </w:rPr>
-        <w:t>Open</w:t>
+        <w:t>Save</w:t>
+      </w:r>
+    </w:p>
+    <w:p>
+      <w:pPr>
+        <w:pStyle w:val="ListParagraph"/>
+        <w:numPr>
+          <w:ilvl w:val="0"/>
+          <w:numId w:val="1"/>
+        </w:numPr>
+        <w:rPr>
+          <w:lang w:val="sv-SE"/>
+        </w:rPr>
+      </w:pPr>
+      <w:r>
+        <w:rPr>
+          <w:lang w:val="sv-SE"/>
+        </w:rPr>
+        <w:t>Save As</w:t>
       </w:r>
     </w:p>
     <w:p>
@@ -307,7 +466,43 @@
         <w:rPr>
           <w:lang w:val="sv-SE"/>
         </w:rPr>
-        <w:t xml:space="preserve">Om användaren klickar ”Open” när en fil som </w:t>
+        <w:t>En dialogruta öppnas och användaren tillåts spara filen som en ny eller redan existerande fil (den existerande filen kommer då att bli ”overwritten”).</w:t>
+      </w:r>
+    </w:p>
+    <w:p>
+      <w:pPr>
+        <w:pStyle w:val="ListParagraph"/>
+        <w:numPr>
+          <w:ilvl w:val="0"/>
+          <w:numId w:val="1"/>
+        </w:numPr>
+        <w:rPr>
+          <w:lang w:val="sv-SE"/>
+        </w:rPr>
+      </w:pPr>
+      <w:r>
+        <w:rPr>
+          <w:lang w:val="sv-SE"/>
+        </w:rPr>
+        <w:t>Close</w:t>
+      </w:r>
+    </w:p>
+    <w:p>
+      <w:pPr>
+        <w:pStyle w:val="ListParagraph"/>
+        <w:numPr>
+          <w:ilvl w:val="1"/>
+          <w:numId w:val="1"/>
+        </w:numPr>
+        <w:rPr>
+          <w:lang w:val="sv-SE"/>
+        </w:rPr>
+      </w:pPr>
+      <w:r>
+        <w:rPr>
+          <w:lang w:val="sv-SE"/>
+        </w:rPr>
+        <w:t xml:space="preserve">Om användaren klickar ”Close” när en fil som </w:t>
       </w:r>
       <w:r>
         <w:rPr>
@@ -321,7 +516,7 @@
         <w:rPr>
           <w:lang w:val="sv-SE"/>
         </w:rPr>
-        <w:t xml:space="preserve"> har några redigeringar* är öppen så tillåts användaren direkt öppna en ny fil och den gammla filen stängs.</w:t>
+        <w:t xml:space="preserve"> har några redigeringar* är öppen så stängs filen omedelbart och en ny blank fil skapas.</w:t>
       </w:r>
     </w:p>
     <w:p>
@@ -339,7 +534,7 @@
         <w:rPr>
           <w:lang w:val="sv-SE"/>
         </w:rPr>
-        <w:t>Om användaren klickar ”Open” när en redigerad* fil är öppen so frågas användaren om den vill spara filen med valen [”Yes”, ”No”, ”Cancel”] varav följande händer:</w:t>
+        <w:t>Om användaren klickar ”Close” när en redigerad* fil är öppen frågas användaren om den vill spara filen med valen [”Yes”, ”No”, ”Cancel”] vara följande händer:</w:t>
       </w:r>
     </w:p>
     <w:p>
@@ -357,7 +552,7 @@
         <w:rPr>
           <w:lang w:val="sv-SE"/>
         </w:rPr>
-        <w:t>”Yes” – Användaren tillåts spara filen, därefter tillåts användaren välja och öppna en ny fil.</w:t>
+        <w:t>”Yes” – Användaren tillåts spara filen, därefter stängs filen och en ny blank fil skapas (vilket är detsamma som att ingen fil är öppen).</w:t>
       </w:r>
     </w:p>
     <w:p>
@@ -375,7 +570,7 @@
         <w:rPr>
           <w:lang w:val="sv-SE"/>
         </w:rPr>
-        <w:t>”No” – Användaren tillåts direkt att välja och öppna en fil, och den gammla filen stängs utan att sparas.</w:t>
+        <w:t>”No” – Den redigerade filen stängs omdelebart och en ny blank fil skapas.</w:t>
       </w:r>
     </w:p>
     <w:p>
@@ -393,182 +588,7 @@
         <w:rPr>
           <w:lang w:val="sv-SE"/>
         </w:rPr>
-        <w:t>”Cancel” – Dialogrutan stängs och användaren återvänds till filen som redigeras.</w:t>
-      </w:r>
-    </w:p>
-    <w:p>
-      <w:pPr>
-        <w:pStyle w:val="ListParagraph"/>
-        <w:numPr>
-          <w:ilvl w:val="0"/>
-          <w:numId w:val="1"/>
-        </w:numPr>
-        <w:rPr>
-          <w:lang w:val="sv-SE"/>
-        </w:rPr>
-      </w:pPr>
-      <w:r>
-        <w:rPr>
-          <w:lang w:val="sv-SE"/>
-        </w:rPr>
-        <w:t>Save</w:t>
-      </w:r>
-    </w:p>
-    <w:p>
-      <w:pPr>
-        <w:pStyle w:val="ListParagraph"/>
-        <w:numPr>
-          <w:ilvl w:val="0"/>
-          <w:numId w:val="1"/>
-        </w:numPr>
-        <w:rPr>
-          <w:lang w:val="sv-SE"/>
-        </w:rPr>
-      </w:pPr>
-      <w:r>
-        <w:rPr>
-          <w:lang w:val="sv-SE"/>
-        </w:rPr>
-        <w:t>Save As</w:t>
-      </w:r>
-    </w:p>
-    <w:p>
-      <w:pPr>
-        <w:pStyle w:val="ListParagraph"/>
-        <w:numPr>
-          <w:ilvl w:val="1"/>
-          <w:numId w:val="1"/>
-        </w:numPr>
-        <w:rPr>
-          <w:lang w:val="sv-SE"/>
-        </w:rPr>
-      </w:pPr>
-      <w:r>
-        <w:rPr>
-          <w:lang w:val="sv-SE"/>
-        </w:rPr>
-        <w:t>En dialogruta öppnas och användaren tillåts spara filen som en ny eller redan existerande fil (den existerande filen kommer då att bli ”overwritten”).</w:t>
-      </w:r>
-    </w:p>
-    <w:p>
-      <w:pPr>
-        <w:pStyle w:val="ListParagraph"/>
-        <w:numPr>
-          <w:ilvl w:val="0"/>
-          <w:numId w:val="1"/>
-        </w:numPr>
-        <w:rPr>
-          <w:lang w:val="sv-SE"/>
-        </w:rPr>
-      </w:pPr>
-      <w:r>
-        <w:rPr>
-          <w:lang w:val="sv-SE"/>
-        </w:rPr>
-        <w:t>Close</w:t>
-      </w:r>
-    </w:p>
-    <w:p>
-      <w:pPr>
-        <w:pStyle w:val="ListParagraph"/>
-        <w:numPr>
-          <w:ilvl w:val="1"/>
-          <w:numId w:val="1"/>
-        </w:numPr>
-        <w:rPr>
-          <w:lang w:val="sv-SE"/>
-        </w:rPr>
-      </w:pPr>
-      <w:r>
-        <w:rPr>
-          <w:lang w:val="sv-SE"/>
-        </w:rPr>
-        <w:t xml:space="preserve">Om användaren klickar ”Close” när en fil som </w:t>
-      </w:r>
-      <w:r>
-        <w:rPr>
-          <w:i/>
-          <w:iCs/>
-          <w:lang w:val="sv-SE"/>
-        </w:rPr>
-        <w:t>inte</w:t>
-      </w:r>
-      <w:r>
-        <w:rPr>
-          <w:lang w:val="sv-SE"/>
-        </w:rPr>
-        <w:t xml:space="preserve"> har några redigeringar* är öppen så stängs filen omedelbart och en ny blank fil skapas.</w:t>
-      </w:r>
-    </w:p>
-    <w:p>
-      <w:pPr>
-        <w:pStyle w:val="ListParagraph"/>
-        <w:numPr>
-          <w:ilvl w:val="1"/>
-          <w:numId w:val="1"/>
-        </w:numPr>
-        <w:rPr>
-          <w:lang w:val="sv-SE"/>
-        </w:rPr>
-      </w:pPr>
-      <w:r>
-        <w:rPr>
-          <w:lang w:val="sv-SE"/>
-        </w:rPr>
-        <w:t>Om användaren klickar ”Close” när en redigerad* fil är öppen frågas användaren om den vill spara filen med valen [”Yes”, ”No”, ”Cancel”] vara följande händer:</w:t>
-      </w:r>
-    </w:p>
-    <w:p>
-      <w:pPr>
-        <w:pStyle w:val="ListParagraph"/>
-        <w:numPr>
-          <w:ilvl w:val="2"/>
-          <w:numId w:val="1"/>
-        </w:numPr>
-        <w:rPr>
-          <w:lang w:val="sv-SE"/>
-        </w:rPr>
-      </w:pPr>
-      <w:r>
-        <w:rPr>
-          <w:lang w:val="sv-SE"/>
-        </w:rPr>
-        <w:t>”Yes” – Användaren tillåts spara filen, därefter stängs filen och en ny blank fil skapas (vilket är detsamma som att ingen fil är öppen).</w:t>
-      </w:r>
-    </w:p>
-    <w:p>
-      <w:pPr>
-        <w:pStyle w:val="ListParagraph"/>
-        <w:numPr>
-          <w:ilvl w:val="2"/>
-          <w:numId w:val="1"/>
-        </w:numPr>
-        <w:rPr>
-          <w:lang w:val="sv-SE"/>
-        </w:rPr>
-      </w:pPr>
-      <w:r>
-        <w:rPr>
-          <w:lang w:val="sv-SE"/>
-        </w:rPr>
-        <w:t>”No” – Den redigerade filen stängs omdelebart och en ny blank fil skapas.</w:t>
-      </w:r>
-    </w:p>
-    <w:p>
-      <w:pPr>
-        <w:pStyle w:val="ListParagraph"/>
-        <w:numPr>
-          <w:ilvl w:val="2"/>
-          <w:numId w:val="1"/>
-        </w:numPr>
-        <w:rPr>
-          <w:lang w:val="sv-SE"/>
-        </w:rPr>
-      </w:pPr>
-      <w:r>
-        <w:rPr>
-          <w:lang w:val="sv-SE"/>
-        </w:rPr>
+        <w:lastRenderedPageBreak/>
         <w:t xml:space="preserve">”Cancel” – </w:t>
       </w:r>
       <w:r>

</xml_diff>